<commit_message>
Updating the response letter
</commit_message>
<xml_diff>
--- a/Raw/BarrickDillon_Table1.docx
+++ b/Raw/BarrickDillon_Table1.docx
@@ -32,7 +32,7 @@
         <w:gridCol w:w="1598"/>
         <w:gridCol w:w="1612"/>
         <w:gridCol w:w="891"/>
-        <w:gridCol w:w="1151"/>
+        <w:gridCol w:w="805"/>
       </w:tblGrid>
       <w:tr>
         <w:trPr>
@@ -253,16 +253,36 @@
               <w:jc w:val="center"/>
               <w:rPr>
                 <w:rFonts w:ascii="Times New Roman" w:hAnsi="Times New Roman"/>
+                <w:sz w:val="22"/>
+              </w:rPr>
+            </w:pPr>
+            <w:r>
+              <w:rPr>
+                <w:rFonts w:ascii="Times New Roman" w:hAnsi="Times New Roman"/>
+                <w:sz w:val="22"/>
+              </w:rPr>
+              <w:t xml:space="preserve">Effect </w:t>
+            </w:r>
+          </w:p>
+          <w:p>
+            <w:pPr>
+              <w:pStyle w:val="Default"/>
+              <w:spacing w:line="360" w:lineRule="auto"/>
+              <w:jc w:val="center"/>
+              <w:rPr>
+                <w:rFonts w:ascii="Times New Roman" w:hAnsi="Times New Roman"/>
                 <w:i/>
                 <w:sz w:val="22"/>
               </w:rPr>
             </w:pPr>
-            <w:r>
-              <w:rPr>
-                <w:rFonts w:ascii="Times New Roman" w:hAnsi="Times New Roman"/>
-                <w:sz w:val="22"/>
-              </w:rPr>
-              <w:t>Effect size</w:t>
+            <w:bookmarkStart w:id="0" w:name="_GoBack"/>
+            <w:bookmarkEnd w:id="0"/>
+            <w:r>
+              <w:rPr>
+                <w:rFonts w:ascii="Times New Roman" w:hAnsi="Times New Roman"/>
+                <w:sz w:val="22"/>
+              </w:rPr>
+              <w:t>size</w:t>
             </w:r>
           </w:p>
         </w:tc>
@@ -425,6 +445,13 @@
                 <w:sz w:val="22"/>
               </w:rPr>
             </w:pPr>
+            <w:r>
+              <w:rPr>
+                <w:rFonts w:ascii="Times New Roman" w:hAnsi="Times New Roman"/>
+                <w:sz w:val="22"/>
+              </w:rPr>
+              <w:t>0.085</w:t>
+            </w:r>
           </w:p>
         </w:tc>
       </w:tr>
@@ -597,6 +624,13 @@
                 <w:sz w:val="22"/>
               </w:rPr>
             </w:pPr>
+            <w:r>
+              <w:rPr>
+                <w:rFonts w:ascii="Times New Roman" w:hAnsi="Times New Roman"/>
+                <w:sz w:val="22"/>
+              </w:rPr>
+              <w:t>0.071</w:t>
+            </w:r>
           </w:p>
         </w:tc>
       </w:tr>
@@ -790,6 +824,13 @@
                 <w:sz w:val="22"/>
               </w:rPr>
             </w:pPr>
+            <w:r>
+              <w:rPr>
+                <w:rFonts w:ascii="Times New Roman" w:hAnsi="Times New Roman"/>
+                <w:sz w:val="22"/>
+              </w:rPr>
+              <w:t>0.275</w:t>
+            </w:r>
           </w:p>
         </w:tc>
       </w:tr>
@@ -990,6 +1031,13 @@
                 <w:sz w:val="22"/>
               </w:rPr>
             </w:pPr>
+            <w:r>
+              <w:rPr>
+                <w:rFonts w:ascii="Times New Roman" w:hAnsi="Times New Roman"/>
+                <w:sz w:val="22"/>
+              </w:rPr>
+              <w:t>3.797</w:t>
+            </w:r>
           </w:p>
         </w:tc>
       </w:tr>
@@ -1190,6 +1238,13 @@
                 <w:sz w:val="22"/>
               </w:rPr>
             </w:pPr>
+            <w:r>
+              <w:rPr>
+                <w:rFonts w:ascii="Times New Roman" w:hAnsi="Times New Roman"/>
+                <w:sz w:val="22"/>
+              </w:rPr>
+              <w:t>1.589</w:t>
+            </w:r>
           </w:p>
         </w:tc>
       </w:tr>
@@ -1390,6 +1445,13 @@
                 <w:sz w:val="22"/>
               </w:rPr>
             </w:pPr>
+            <w:r>
+              <w:rPr>
+                <w:rFonts w:ascii="Times New Roman" w:hAnsi="Times New Roman"/>
+                <w:sz w:val="22"/>
+              </w:rPr>
+              <w:t>1.070</w:t>
+            </w:r>
           </w:p>
         </w:tc>
       </w:tr>
@@ -1548,6 +1610,13 @@
                 <w:sz w:val="22"/>
               </w:rPr>
             </w:pPr>
+            <w:r>
+              <w:rPr>
+                <w:rFonts w:ascii="Times New Roman" w:hAnsi="Times New Roman"/>
+                <w:sz w:val="22"/>
+              </w:rPr>
+              <w:t>3.402</w:t>
+            </w:r>
           </w:p>
         </w:tc>
       </w:tr>
@@ -1699,6 +1768,13 @@
                 <w:sz w:val="22"/>
               </w:rPr>
             </w:pPr>
+            <w:r>
+              <w:rPr>
+                <w:rFonts w:ascii="Times New Roman" w:hAnsi="Times New Roman"/>
+                <w:sz w:val="22"/>
+              </w:rPr>
+              <w:t>3.852</w:t>
+            </w:r>
           </w:p>
         </w:tc>
       </w:tr>
@@ -1850,6 +1926,13 @@
                 <w:sz w:val="22"/>
               </w:rPr>
             </w:pPr>
+            <w:r>
+              <w:rPr>
+                <w:rFonts w:ascii="Times New Roman" w:hAnsi="Times New Roman"/>
+                <w:sz w:val="22"/>
+              </w:rPr>
+              <w:t>3.247</w:t>
+            </w:r>
           </w:p>
         </w:tc>
       </w:tr>
@@ -2001,6 +2084,13 @@
                 <w:sz w:val="22"/>
               </w:rPr>
             </w:pPr>
+            <w:r>
+              <w:rPr>
+                <w:rFonts w:ascii="Times New Roman" w:hAnsi="Times New Roman"/>
+                <w:sz w:val="22"/>
+              </w:rPr>
+              <w:t>1.772</w:t>
+            </w:r>
           </w:p>
         </w:tc>
       </w:tr>
@@ -2152,6 +2242,13 @@
                 <w:sz w:val="22"/>
               </w:rPr>
             </w:pPr>
+            <w:r>
+              <w:rPr>
+                <w:rFonts w:ascii="Times New Roman" w:hAnsi="Times New Roman"/>
+                <w:sz w:val="22"/>
+              </w:rPr>
+              <w:t>0.940</w:t>
+            </w:r>
           </w:p>
         </w:tc>
       </w:tr>
@@ -2303,6 +2400,13 @@
                 <w:sz w:val="22"/>
               </w:rPr>
             </w:pPr>
+            <w:r>
+              <w:rPr>
+                <w:rFonts w:ascii="Times New Roman" w:hAnsi="Times New Roman"/>
+                <w:sz w:val="22"/>
+              </w:rPr>
+              <w:t>2.298</w:t>
+            </w:r>
           </w:p>
         </w:tc>
       </w:tr>
@@ -2454,6 +2558,13 @@
                 <w:sz w:val="22"/>
               </w:rPr>
             </w:pPr>
+            <w:r>
+              <w:rPr>
+                <w:rFonts w:ascii="Times New Roman" w:hAnsi="Times New Roman"/>
+                <w:sz w:val="22"/>
+              </w:rPr>
+              <w:t>0.072</w:t>
+            </w:r>
           </w:p>
         </w:tc>
       </w:tr>
@@ -2521,13 +2632,7 @@
         <w:t xml:space="preserve"> scores &lt;= 5 indicate good sleep quality, scores &gt; 5 indicate poor sleep quality. </w:t>
       </w:r>
       <w:r>
-        <w:t xml:space="preserve">*WTAR data from non-native English speakers </w:t>
-      </w:r>
-      <w:r>
-        <w:t xml:space="preserve">were </w:t>
-      </w:r>
-      <w:r>
-        <w:t>not analyzed (</w:t>
+        <w:t>*WTAR data from non-native English speakers not analyzed (</w:t>
       </w:r>
       <w:r>
         <w:t>controls</w:t>
@@ -2563,22 +2668,83 @@
         <w:t xml:space="preserve"> = 2).</w:t>
       </w:r>
       <w:r>
-        <w:t xml:space="preserve"> Of the 24 depressed participants: 2</w:t>
-      </w:r>
-      <w:r>
-        <w:t xml:space="preserve"> met criteria for </w:t>
-      </w:r>
-      <w:r>
-        <w:t>generalized anxiety</w:t>
-      </w:r>
-      <w:r>
-        <w:t xml:space="preserve"> in the past 6 months; 2 reported agoraphobia in the past month; 2 reported social anxiety in the past month; 2 reported panic attacks in the last month; and 7 reported having panic attacks at least once in their lifetime</w:t>
+        <w:t xml:space="preserve"> Of</w:t>
+      </w:r>
+      <w:r>
+        <w:t xml:space="preserve"> 24 depressed participants: 2 met criteria for generalized anxiety </w:t>
+      </w:r>
+      <w:r>
+        <w:t>(</w:t>
+      </w:r>
+      <w:r>
+        <w:t>past 6 months</w:t>
+      </w:r>
+      <w:r>
+        <w:t>)</w:t>
+      </w:r>
+      <w:r>
+        <w:t xml:space="preserve">; 2 reported agoraphobia </w:t>
+      </w:r>
+      <w:r>
+        <w:t>(</w:t>
+      </w:r>
+      <w:r>
+        <w:t>past month</w:t>
+      </w:r>
+      <w:r>
+        <w:t>)</w:t>
+      </w:r>
+      <w:r>
+        <w:t xml:space="preserve">; 2 reported social anxiety </w:t>
+      </w:r>
+      <w:r>
+        <w:t>(</w:t>
+      </w:r>
+      <w:r>
+        <w:t>past month</w:t>
+      </w:r>
+      <w:r>
+        <w:t>)</w:t>
+      </w:r>
+      <w:r>
+        <w:t xml:space="preserve">; 2 reported panic attacks </w:t>
+      </w:r>
+      <w:r>
+        <w:t>(</w:t>
+      </w:r>
+      <w:r>
+        <w:t>last month</w:t>
+      </w:r>
+      <w:r>
+        <w:t>)</w:t>
+      </w:r>
+      <w:r>
+        <w:t xml:space="preserve">; and 7 reported </w:t>
+      </w:r>
+      <w:r>
+        <w:t xml:space="preserve">at least one </w:t>
+      </w:r>
+      <w:r>
+        <w:t>panic attack</w:t>
+      </w:r>
+      <w:r>
+        <w:t xml:space="preserve"> (lifetime)</w:t>
       </w:r>
       <w:r>
         <w:t>.</w:t>
       </w:r>
-      <w:bookmarkStart w:id="0" w:name="_GoBack"/>
-      <w:bookmarkEnd w:id="0"/>
+      <w:r>
+        <w:t xml:space="preserve"> Effect size: Cramer’s V for gender, otherwise Cohen’s </w:t>
+      </w:r>
+      <w:r>
+        <w:rPr>
+          <w:i/>
+        </w:rPr>
+        <w:t>d</w:t>
+      </w:r>
+      <w:r>
+        <w:t>.</w:t>
+      </w:r>
     </w:p>
     <w:sectPr>
       <w:headerReference w:type="default" r:id="rId8"/>

</xml_diff>

<commit_message>
Updating paper and Table 1
</commit_message>
<xml_diff>
--- a/Raw/BarrickDillon_Table1.docx
+++ b/Raw/BarrickDillon_Table1.docx
@@ -119,6 +119,7 @@
                 <w:sz w:val="22"/>
               </w:rPr>
             </w:pPr>
+            <w:proofErr w:type="gramStart"/>
             <w:r>
               <w:rPr>
                 <w:rFonts w:ascii="Times New Roman" w:hAnsi="Times New Roman"/>
@@ -127,6 +128,7 @@
               </w:rPr>
               <w:t>n</w:t>
             </w:r>
+            <w:proofErr w:type="gramEnd"/>
             <w:r>
               <w:rPr>
                 <w:rFonts w:ascii="Times New Roman" w:hAnsi="Times New Roman"/>
@@ -176,6 +178,7 @@
                 <w:sz w:val="22"/>
               </w:rPr>
             </w:pPr>
+            <w:proofErr w:type="gramStart"/>
             <w:r>
               <w:rPr>
                 <w:rFonts w:ascii="Times New Roman" w:hAnsi="Times New Roman"/>
@@ -184,6 +187,7 @@
               </w:rPr>
               <w:t>n</w:t>
             </w:r>
+            <w:proofErr w:type="gramEnd"/>
             <w:r>
               <w:rPr>
                 <w:rFonts w:ascii="Times New Roman" w:hAnsi="Times New Roman"/>
@@ -275,8 +279,7 @@
                 <w:sz w:val="22"/>
               </w:rPr>
             </w:pPr>
-            <w:bookmarkStart w:id="0" w:name="_GoBack"/>
-            <w:bookmarkEnd w:id="0"/>
+            <w:proofErr w:type="gramStart"/>
             <w:r>
               <w:rPr>
                 <w:rFonts w:ascii="Times New Roman" w:hAnsi="Times New Roman"/>
@@ -284,6 +287,7 @@
               </w:rPr>
               <w:t>size</w:t>
             </w:r>
+            <w:proofErr w:type="gramEnd"/>
           </w:p>
         </w:tc>
       </w:tr>
@@ -1804,8 +1808,17 @@
                 <w:rFonts w:ascii="Times New Roman" w:hAnsi="Times New Roman"/>
                 <w:sz w:val="22"/>
               </w:rPr>
-              <w:t>RRS-Dep</w:t>
-            </w:r>
+              <w:t>RRS-</w:t>
+            </w:r>
+            <w:proofErr w:type="spellStart"/>
+            <w:r>
+              <w:rPr>
+                <w:rFonts w:ascii="Times New Roman" w:hAnsi="Times New Roman"/>
+                <w:sz w:val="22"/>
+              </w:rPr>
+              <w:t>Dep</w:t>
+            </w:r>
+            <w:proofErr w:type="spellEnd"/>
           </w:p>
         </w:tc>
         <w:tc>
@@ -2280,6 +2293,13 @@
               </w:rPr>
               <w:t>PSQI</w:t>
             </w:r>
+            <w:r>
+              <w:rPr>
+                <w:rFonts w:ascii="Times New Roman" w:hAnsi="Times New Roman"/>
+                <w:sz w:val="22"/>
+              </w:rPr>
+              <w:t>*</w:t>
+            </w:r>
           </w:p>
         </w:tc>
         <w:tc>
@@ -2436,7 +2456,7 @@
                 <w:rFonts w:ascii="Times New Roman" w:hAnsi="Times New Roman"/>
                 <w:sz w:val="22"/>
               </w:rPr>
-              <w:t>WTAR*</w:t>
+              <w:t>WTAR</w:t>
             </w:r>
           </w:p>
         </w:tc>
@@ -2583,11 +2603,24 @@
       <w:r>
         <w:t xml:space="preserve">. </w:t>
       </w:r>
-      <w:r>
-        <w:t xml:space="preserve">f = female, m = male; BDI-II = Beck Depression Inventory II; MASQ = Mood and Anxiety Symptoms Questionnaire (GDD = General Distress: Depressive symptoms, AD = Anhedonic Depression, GDA = General Distress: Anxious symptoms, AA = Anxious Arousal); </w:t>
-      </w:r>
-      <w:r>
-        <w:t>RRS = Ruminative Response Scale (Dep =</w:t>
+      <w:proofErr w:type="gramStart"/>
+      <w:r>
+        <w:t>f</w:t>
+      </w:r>
+      <w:proofErr w:type="gramEnd"/>
+      <w:r>
+        <w:t xml:space="preserve"> = female, m = male; BDI-II = Beck Depression Inventory II; MASQ = Mood and Anxiety Symptoms Questionnaire (GDD = General Distress: Depressive symptoms, AD = Anhedonic Depression, GDA = General Distress: Anxious symptoms, AA = Anxious Arousal); </w:t>
+      </w:r>
+      <w:r>
+        <w:t>RRS = Ruminative Response Scale (</w:t>
+      </w:r>
+      <w:proofErr w:type="spellStart"/>
+      <w:r>
+        <w:t>Dep</w:t>
+      </w:r>
+      <w:proofErr w:type="spellEnd"/>
+      <w:r>
+        <w:t xml:space="preserve"> =</w:t>
       </w:r>
       <w:r>
         <w:t xml:space="preserve"> depression subscale,</w:t>
@@ -2626,49 +2659,21 @@
         <w:t xml:space="preserve"> </w:t>
       </w:r>
       <w:r>
-        <w:t>PSQI</w:t>
-      </w:r>
-      <w:r>
-        <w:t xml:space="preserve"> scores &lt;= 5 indicate good sleep quality, scores &gt; 5 indicate poor sleep quality. </w:t>
-      </w:r>
-      <w:r>
-        <w:t>*WTAR data from non-native English speakers not analyzed (</w:t>
-      </w:r>
-      <w:r>
-        <w:t>controls</w:t>
-      </w:r>
-      <w:r>
-        <w:t xml:space="preserve">, </w:t>
-      </w:r>
-      <w:r>
         <w:rPr>
           <w:i/>
         </w:rPr>
-        <w:t>n</w:t>
-      </w:r>
-      <w:r>
-        <w:t xml:space="preserve"> = 2</w:t>
-      </w:r>
-      <w:r>
-        <w:t xml:space="preserve">; </w:t>
-      </w:r>
-      <w:r>
-        <w:t>MDD</w:t>
-      </w:r>
-      <w:r>
-        <w:t xml:space="preserve">, </w:t>
-      </w:r>
-      <w:r>
-        <w:rPr>
-          <w:i/>
-        </w:rPr>
-        <w:t>n</w:t>
-      </w:r>
-      <w:r>
-        <w:t xml:space="preserve"> = 2).</w:t>
-      </w:r>
-      <w:r>
-        <w:t xml:space="preserve"> Of</w:t>
+        <w:t>*</w:t>
+      </w:r>
+      <w:bookmarkStart w:id="0" w:name="_GoBack"/>
+      <w:bookmarkEnd w:id="0"/>
+      <w:r>
+        <w:t>PSQI</w:t>
+      </w:r>
+      <w:r>
+        <w:t xml:space="preserve"> scores &lt;= 5 indicate good sleep quality, scores &gt; 5 indicate poor sleep quality. </w:t>
+      </w:r>
+      <w:r>
+        <w:t>Of</w:t>
       </w:r>
       <w:r>
         <w:t xml:space="preserve"> 24 depressed participants: 2 met criteria for generalized anxiety </w:t>
@@ -2722,7 +2727,15 @@
         <w:t xml:space="preserve">; and 7 reported </w:t>
       </w:r>
       <w:r>
-        <w:t xml:space="preserve">at least one </w:t>
+        <w:t xml:space="preserve">at least </w:t>
+      </w:r>
+      <w:proofErr w:type="gramStart"/>
+      <w:r>
+        <w:t>one</w:t>
+      </w:r>
+      <w:proofErr w:type="gramEnd"/>
+      <w:r>
+        <w:t xml:space="preserve"> </w:t>
       </w:r>
       <w:r>
         <w:t>panic attack</w:t>

</xml_diff>